<commit_message>
am facut refactor la APM. Acum e foarte bine
</commit_message>
<xml_diff>
--- a/StudiiFezabilitate/services/modele_cereri/01. iasi/01. Aviz APM/Notificare.docx
+++ b/StudiiFezabilitate/services/modele_cereri/01. iasi/01. Aviz APM/Notificare.docx
@@ -2215,14 +2215,6 @@
       <w:tblPr>
         <w:tblW w:w="0" w:type="auto"/>
         <w:tblInd w:w="-5" w:type="dxa"/>
-        <w:tblBorders>
-          <w:top w:val="single" w:sz="4" w:space="0" w:color="auto"/>
-          <w:left w:val="single" w:sz="4" w:space="0" w:color="auto"/>
-          <w:bottom w:val="single" w:sz="4" w:space="0" w:color="auto"/>
-          <w:right w:val="single" w:sz="4" w:space="0" w:color="auto"/>
-          <w:insideH w:val="single" w:sz="4" w:space="0" w:color="auto"/>
-          <w:insideV w:val="single" w:sz="4" w:space="0" w:color="auto"/>
-        </w:tblBorders>
         <w:tblLayout w:type="fixed"/>
         <w:tblLook w:val="0000" w:firstRow="0" w:lastRow="0" w:firstColumn="0" w:lastColumn="0" w:noHBand="0" w:noVBand="0"/>
       </w:tblPr>

</xml_diff>